<commit_message>
Modnet for test i lokal tomcat
</commit_message>
<xml_diff>
--- a/doc/Installationsvejledning.docx
+++ b/doc/Installationsvejledning.docx
@@ -1389,10 +1389,10 @@
         <w:t xml:space="preserve">på en TOMCAT 7 </w:t>
       </w:r>
       <w:r>
-        <w:rPr>
-          <w:color w:val="FF0000"/>
-        </w:rPr>
-        <w:t>&lt;TODO version&gt;</w:t>
+        <w:t>version 35</w:t>
+      </w:r>
+      <w:r>
+        <w:t xml:space="preserve"> (64 bit)</w:t>
       </w:r>
       <w:r>
         <w:t>.</w:t>
@@ -1814,7 +1814,13 @@
         <w:jc w:val="left"/>
       </w:pPr>
       <w:r>
-        <w:t xml:space="preserve">Hent Java 6 version 38 (64 bit version) på følgende link: </w:t>
+        <w:t>Hent Java 6 version 38 (64 bit version</w:t>
+      </w:r>
+      <w:r>
+        <w:t>, da det skal installeres på en Windows Server 2008),</w:t>
+      </w:r>
+      <w:r>
+        <w:t xml:space="preserve"> på følgende link: </w:t>
       </w:r>
       <w:hyperlink r:id="rId9" w:history="1">
         <w:r>
@@ -1911,14 +1917,19 @@
       </w:r>
       <w:proofErr w:type="spellEnd"/>
       <w:r>
-        <w:t xml:space="preserve"> 7 version 34 (64 bit version) på følgende link: </w:t>
-      </w:r>
+        <w:t xml:space="preserve"> 7 version 35</w:t>
+      </w:r>
+      <w:r>
+        <w:t xml:space="preserve"> (64 bit version) på følgende link: </w:t>
+      </w:r>
+    </w:p>
+    <w:p>
       <w:hyperlink r:id="rId11" w:history="1">
         <w:r>
           <w:rPr>
             <w:rStyle w:val="Llink"/>
           </w:rPr>
-          <w:t>http://mirrors.dotsrc.org/apache/tomcat/tomcat-7/v7.0.34/bin/apache-tomcat-7.0.34-windows-x64.zip</w:t>
+          <w:t>http://tomcat.apache.org/download-70.cgi</w:t>
         </w:r>
       </w:hyperlink>
       <w:r>
@@ -1939,67 +1950,200 @@
         <w:t>.</w:t>
       </w:r>
     </w:p>
+    <w:p>
+      <w:r>
+        <w:t xml:space="preserve">Når </w:t>
+      </w:r>
+      <w:proofErr w:type="spellStart"/>
+      <w:r>
+        <w:t>Tomcat</w:t>
+      </w:r>
+      <w:proofErr w:type="spellEnd"/>
+      <w:r>
+        <w:t xml:space="preserve"> spørger hvilken port den skal køre på, så se om 8080 er brugt </w:t>
+      </w:r>
+      <w:proofErr w:type="spellStart"/>
+      <w:r>
+        <w:t>v.h.a</w:t>
+      </w:r>
+      <w:proofErr w:type="spellEnd"/>
+      <w:r>
+        <w:t xml:space="preserve"> "</w:t>
+      </w:r>
+      <w:proofErr w:type="spellStart"/>
+      <w:r>
+        <w:t>netstat</w:t>
+      </w:r>
+      <w:proofErr w:type="spellEnd"/>
+      <w:r>
+        <w:t xml:space="preserve"> -a" kommandoen, alternativt vælg en anden port (eksempelvis 9090)</w:t>
+      </w:r>
+    </w:p>
     <w:p/>
     <w:p>
-      <w:pPr>
-        <w:rPr>
-          <w:color w:val="FF0000"/>
-        </w:rPr>
-      </w:pPr>
-      <w:r>
-        <w:rPr>
-          <w:color w:val="FF0000"/>
-        </w:rPr>
-        <w:t>&lt;TODO</w:t>
-      </w:r>
-      <w:r>
-        <w:rPr>
-          <w:color w:val="FF0000"/>
-        </w:rPr>
-        <w:t>, opsætning af miljø variable m.v.</w:t>
-      </w:r>
-      <w:r>
-        <w:rPr>
-          <w:color w:val="FF0000"/>
-        </w:rPr>
-        <w:t>&gt;</w:t>
+      <w:r>
+        <w:t xml:space="preserve">Vælg at installere </w:t>
+      </w:r>
+      <w:proofErr w:type="spellStart"/>
+      <w:r>
+        <w:t>tomcat</w:t>
+      </w:r>
+      <w:proofErr w:type="spellEnd"/>
+      <w:r>
+        <w:t xml:space="preserve"> som en </w:t>
+      </w:r>
+      <w:proofErr w:type="spellStart"/>
+      <w:r>
+        <w:t>windows</w:t>
+      </w:r>
+      <w:proofErr w:type="spellEnd"/>
+      <w:r>
+        <w:t xml:space="preserve"> service.</w:t>
+      </w:r>
+    </w:p>
+    <w:p/>
+    <w:p>
+      <w:r>
+        <w:t xml:space="preserve">Test at </w:t>
+      </w:r>
+      <w:proofErr w:type="spellStart"/>
+      <w:r>
+        <w:t>tomcat</w:t>
+      </w:r>
+      <w:proofErr w:type="spellEnd"/>
+      <w:r>
+        <w:t xml:space="preserve"> er kørende ved at spørge på </w:t>
+      </w:r>
+      <w:hyperlink r:id="rId12" w:history="1">
+        <w:r>
+          <w:rPr>
+            <w:rStyle w:val="Llink"/>
+          </w:rPr>
+          <w:t>http://localhost:8080</w:t>
+        </w:r>
+      </w:hyperlink>
+      <w:r>
+        <w:t xml:space="preserve"> i en browser (eller brug alternativ port hvis 8080 var optaget).</w:t>
+      </w:r>
+    </w:p>
+    <w:p/>
+    <w:p>
+      <w:pPr>
+        <w:jc w:val="left"/>
+      </w:pPr>
+      <w:r>
+        <w:t>For at</w:t>
+      </w:r>
+      <w:r>
+        <w:t xml:space="preserve"> </w:t>
+      </w:r>
+      <w:proofErr w:type="spellStart"/>
+      <w:r>
+        <w:t>Tomcat</w:t>
+      </w:r>
+      <w:proofErr w:type="spellEnd"/>
+      <w:r>
+        <w:t xml:space="preserve"> kan kommunikere med en Microsoft SQL server, skal der installeres en driver til dette. Den kan hentes på følgende link: </w:t>
+      </w:r>
+      <w:hyperlink r:id="rId13" w:history="1">
+        <w:r>
+          <w:rPr>
+            <w:rStyle w:val="Llink"/>
+          </w:rPr>
+          <w:t>http://www.microsoft.com/en-us/download/details.aspx?id=21559</w:t>
+        </w:r>
+      </w:hyperlink>
+      <w:r>
+        <w:t xml:space="preserve"> </w:t>
+      </w:r>
+      <w:r>
+        <w:t xml:space="preserve"> </w:t>
+      </w:r>
+      <w:r>
+        <w:t xml:space="preserve"> </w:t>
       </w:r>
     </w:p>
     <w:p>
       <w:pPr>
-        <w:rPr>
-          <w:color w:val="FF0000"/>
-        </w:rPr>
-      </w:pPr>
-      <w:r>
-        <w:rPr>
-          <w:color w:val="FF0000"/>
-        </w:rPr>
-        <w:t xml:space="preserve">&lt;TODO opsætning af database driver til MS </w:t>
-      </w:r>
-      <w:proofErr w:type="spellStart"/>
-      <w:r>
-        <w:rPr>
-          <w:color w:val="FF0000"/>
-        </w:rPr>
-        <w:t>SQLServer</w:t>
-      </w:r>
-      <w:proofErr w:type="spellEnd"/>
-      <w:r>
-        <w:rPr>
-          <w:color w:val="FF0000"/>
-        </w:rPr>
-        <w:t>&gt;</w:t>
-      </w:r>
+        <w:jc w:val="left"/>
+      </w:pPr>
     </w:p>
     <w:p>
       <w:pPr>
-        <w:rPr>
-          <w:color w:val="FF0000"/>
-        </w:rPr>
-      </w:pPr>
+        <w:jc w:val="left"/>
+      </w:pPr>
+      <w:r>
+        <w:t xml:space="preserve">Pak installationsprogrammet ud og tag filen </w:t>
+      </w:r>
+      <w:r>
+        <w:rPr>
+          <w:rFonts w:ascii="Courier New" w:hAnsi="Courier New" w:cs="Courier New"/>
+        </w:rPr>
+        <w:t>sqljdbc4.jar</w:t>
+      </w:r>
+      <w:r>
+        <w:t xml:space="preserve"> og kopier den til </w:t>
+      </w:r>
+      <w:r>
+        <w:rPr>
+          <w:rFonts w:ascii="Courier New" w:hAnsi="Courier New" w:cs="Courier New"/>
+        </w:rPr>
+        <w:t>&lt;</w:t>
+      </w:r>
+      <w:proofErr w:type="spellStart"/>
+      <w:r>
+        <w:rPr>
+          <w:rFonts w:ascii="Courier New" w:hAnsi="Courier New" w:cs="Courier New"/>
+        </w:rPr>
+        <w:t>tomcat</w:t>
+      </w:r>
+      <w:proofErr w:type="spellEnd"/>
+      <w:r>
+        <w:rPr>
+          <w:rFonts w:ascii="Courier New" w:hAnsi="Courier New" w:cs="Courier New"/>
+        </w:rPr>
+        <w:t xml:space="preserve"> installation&gt;/</w:t>
+      </w:r>
+      <w:proofErr w:type="spellStart"/>
+      <w:r>
+        <w:rPr>
+          <w:rFonts w:ascii="Courier New" w:hAnsi="Courier New" w:cs="Courier New"/>
+        </w:rPr>
+        <w:t>lib</w:t>
+      </w:r>
+      <w:proofErr w:type="spellEnd"/>
+      <w:r>
+        <w:rPr>
+          <w:rFonts w:ascii="Courier New" w:hAnsi="Courier New" w:cs="Courier New"/>
+        </w:rPr>
+        <w:t xml:space="preserve"> </w:t>
+      </w:r>
+      <w:proofErr w:type="spellStart"/>
+      <w:r>
+        <w:t>Tomcat</w:t>
+      </w:r>
+      <w:proofErr w:type="spellEnd"/>
+      <w:r>
+        <w:t xml:space="preserve"> skal efterfølgende genstartes. Bemærk dette behøves ikke hvis </w:t>
+      </w:r>
+      <w:proofErr w:type="spellStart"/>
+      <w:r>
+        <w:t>MySQL</w:t>
+      </w:r>
+      <w:proofErr w:type="spellEnd"/>
+      <w:r>
+        <w:t xml:space="preserve"> bruges som database</w:t>
+      </w:r>
     </w:p>
     <w:p>
+      <w:pPr>
+        <w:jc w:val="left"/>
+        <w:rPr>
+          <w:color w:val="FF0000"/>
+        </w:rPr>
+      </w:pPr>
+    </w:p>
+    <w:p>
       <w:r>
         <w:t>For at</w:t>
       </w:r>
@@ -2025,7 +2169,7 @@
       <w:r>
         <w:t xml:space="preserve">, skal der installeres en driver til dette. Den kan hentes på følgende link: </w:t>
       </w:r>
-      <w:hyperlink r:id="rId12" w:history="1">
+      <w:hyperlink r:id="rId14" w:history="1">
         <w:r>
           <w:rPr>
             <w:rStyle w:val="Llink"/>
@@ -2093,6 +2237,9 @@
       <w:r>
         <w:t xml:space="preserve"> skal efterfølgende genstartes.</w:t>
       </w:r>
+      <w:r>
+        <w:t xml:space="preserve"> Bemærk dette behøves ikke hvis Microsoft SQL Server bruges som database</w:t>
+      </w:r>
     </w:p>
     <w:p/>
     <w:p>
@@ -2209,6 +2356,14 @@
       <w:pPr>
         <w:jc w:val="left"/>
       </w:pPr>
+    </w:p>
+    <w:p>
+      <w:pPr>
+        <w:jc w:val="left"/>
+      </w:pPr>
+      <w:r>
+        <w:t>Microsoft SQL:</w:t>
+      </w:r>
     </w:p>
     <w:p>
       <w:pPr>
@@ -2248,7 +2403,6 @@
           <w:szCs w:val="20"/>
           <w:lang w:val="en-US"/>
         </w:rPr>
-        <w:lastRenderedPageBreak/>
         <w:t>&lt;Resource name="</w:t>
       </w:r>
       <w:proofErr w:type="spellStart"/>
@@ -2536,7 +2690,7 @@
           <w:szCs w:val="20"/>
           <w:lang w:val="en-US"/>
         </w:rPr>
-        <w:t>com.mysql.jdbc.Driver</w:t>
+        <w:t>com.microsoft.sqlserver.jdbc.SQLServerDriver</w:t>
       </w:r>
       <w:proofErr w:type="spellEnd"/>
       <w:r>
@@ -2591,7 +2745,7 @@
           <w:szCs w:val="20"/>
           <w:lang w:val="en-US"/>
         </w:rPr>
-        <w:t>:mysql</w:t>
+        <w:t>:sqlserver</w:t>
       </w:r>
       <w:proofErr w:type="spellEnd"/>
       <w:proofErr w:type="gramEnd"/>
@@ -2603,7 +2757,7 @@
           <w:szCs w:val="20"/>
           <w:lang w:val="en-US"/>
         </w:rPr>
-        <w:t>://localhost:3306/</w:t>
+        <w:t>://localhost:1433;</w:t>
       </w:r>
       <w:r>
         <w:rPr>
@@ -2613,7 +2767,7 @@
           <w:szCs w:val="20"/>
           <w:lang w:val="en-US"/>
         </w:rPr>
-        <w:t>LPR</w:t>
+        <w:t>databaseName=LPR</w:t>
       </w:r>
       <w:r>
         <w:rPr>
@@ -2630,6 +2784,423 @@
       <w:pPr>
         <w:jc w:val="left"/>
       </w:pPr>
+    </w:p>
+    <w:p>
+      <w:pPr>
+        <w:jc w:val="left"/>
+      </w:pPr>
+      <w:r>
+        <w:rPr>
+          <w:rFonts w:ascii="Courier New" w:eastAsia="Cambria" w:hAnsi="Courier New" w:cs="Courier New"/>
+          <w:color w:val="000000"/>
+          <w:sz w:val="20"/>
+          <w:szCs w:val="20"/>
+          <w:lang w:val="en-US"/>
+        </w:rPr>
+        <w:t>&lt;Resource name="</w:t>
+      </w:r>
+      <w:proofErr w:type="spellStart"/>
+      <w:r>
+        <w:rPr>
+          <w:rFonts w:ascii="Courier New" w:eastAsia="Cambria" w:hAnsi="Courier New" w:cs="Courier New"/>
+          <w:color w:val="000000"/>
+          <w:sz w:val="20"/>
+          <w:szCs w:val="20"/>
+          <w:lang w:val="en-US"/>
+        </w:rPr>
+        <w:t>jdbc</w:t>
+      </w:r>
+      <w:proofErr w:type="spellEnd"/>
+      <w:r>
+        <w:rPr>
+          <w:rFonts w:ascii="Courier New" w:eastAsia="Cambria" w:hAnsi="Courier New" w:cs="Courier New"/>
+          <w:color w:val="000000"/>
+          <w:sz w:val="20"/>
+          <w:szCs w:val="20"/>
+          <w:lang w:val="en-US"/>
+        </w:rPr>
+        <w:t>/</w:t>
+      </w:r>
+      <w:r>
+        <w:rPr>
+          <w:rFonts w:ascii="Courier New" w:eastAsia="Cambria" w:hAnsi="Courier New" w:cs="Courier New"/>
+          <w:color w:val="000000"/>
+          <w:sz w:val="20"/>
+          <w:szCs w:val="20"/>
+          <w:lang w:val="en-US"/>
+        </w:rPr>
+        <w:t>HAIBA</w:t>
+      </w:r>
+      <w:r>
+        <w:rPr>
+          <w:rFonts w:ascii="Courier New" w:eastAsia="Cambria" w:hAnsi="Courier New" w:cs="Courier New"/>
+          <w:color w:val="000000"/>
+          <w:sz w:val="20"/>
+          <w:szCs w:val="20"/>
+          <w:lang w:val="en-US"/>
+        </w:rPr>
+        <w:t xml:space="preserve">DB" </w:t>
+      </w:r>
+      <w:proofErr w:type="spellStart"/>
+      <w:r>
+        <w:rPr>
+          <w:rFonts w:ascii="Courier New" w:eastAsia="Cambria" w:hAnsi="Courier New" w:cs="Courier New"/>
+          <w:color w:val="000000"/>
+          <w:sz w:val="20"/>
+          <w:szCs w:val="20"/>
+          <w:lang w:val="en-US"/>
+        </w:rPr>
+        <w:t>auth</w:t>
+      </w:r>
+      <w:proofErr w:type="spellEnd"/>
+      <w:r>
+        <w:rPr>
+          <w:rFonts w:ascii="Courier New" w:eastAsia="Cambria" w:hAnsi="Courier New" w:cs="Courier New"/>
+          <w:color w:val="000000"/>
+          <w:sz w:val="20"/>
+          <w:szCs w:val="20"/>
+          <w:lang w:val="en-US"/>
+        </w:rPr>
+        <w:t>="Container" type="</w:t>
+      </w:r>
+      <w:proofErr w:type="spellStart"/>
+      <w:r>
+        <w:rPr>
+          <w:rFonts w:ascii="Courier New" w:eastAsia="Cambria" w:hAnsi="Courier New" w:cs="Courier New"/>
+          <w:color w:val="000000"/>
+          <w:sz w:val="20"/>
+          <w:szCs w:val="20"/>
+          <w:lang w:val="en-US"/>
+        </w:rPr>
+        <w:t>javax.sql.DataSource</w:t>
+      </w:r>
+      <w:proofErr w:type="spellEnd"/>
+      <w:r>
+        <w:rPr>
+          <w:rFonts w:ascii="Courier New" w:eastAsia="Cambria" w:hAnsi="Courier New" w:cs="Courier New"/>
+          <w:color w:val="000000"/>
+          <w:sz w:val="20"/>
+          <w:szCs w:val="20"/>
+          <w:lang w:val="en-US"/>
+        </w:rPr>
+        <w:t xml:space="preserve">" </w:t>
+      </w:r>
+      <w:proofErr w:type="spellStart"/>
+      <w:r>
+        <w:rPr>
+          <w:rFonts w:ascii="Courier New" w:eastAsia="Cambria" w:hAnsi="Courier New" w:cs="Courier New"/>
+          <w:color w:val="000000"/>
+          <w:sz w:val="20"/>
+          <w:szCs w:val="20"/>
+          <w:lang w:val="en-US"/>
+        </w:rPr>
+        <w:t>maxActive</w:t>
+      </w:r>
+      <w:proofErr w:type="spellEnd"/>
+      <w:r>
+        <w:rPr>
+          <w:rFonts w:ascii="Courier New" w:eastAsia="Cambria" w:hAnsi="Courier New" w:cs="Courier New"/>
+          <w:color w:val="000000"/>
+          <w:sz w:val="20"/>
+          <w:szCs w:val="20"/>
+          <w:lang w:val="en-US"/>
+        </w:rPr>
+        <w:t>="</w:t>
+      </w:r>
+      <w:r>
+        <w:rPr>
+          <w:rFonts w:ascii="Courier New" w:eastAsia="Cambria" w:hAnsi="Courier New" w:cs="Courier New"/>
+          <w:color w:val="000000"/>
+          <w:sz w:val="20"/>
+          <w:szCs w:val="20"/>
+          <w:lang w:val="en-US"/>
+        </w:rPr>
+        <w:t>5</w:t>
+      </w:r>
+      <w:r>
+        <w:rPr>
+          <w:rFonts w:ascii="Courier New" w:eastAsia="Cambria" w:hAnsi="Courier New" w:cs="Courier New"/>
+          <w:color w:val="000000"/>
+          <w:sz w:val="20"/>
+          <w:szCs w:val="20"/>
+          <w:lang w:val="en-US"/>
+        </w:rPr>
+        <w:t xml:space="preserve">" </w:t>
+      </w:r>
+      <w:proofErr w:type="spellStart"/>
+      <w:r>
+        <w:rPr>
+          <w:rFonts w:ascii="Courier New" w:eastAsia="Cambria" w:hAnsi="Courier New" w:cs="Courier New"/>
+          <w:color w:val="000000"/>
+          <w:sz w:val="20"/>
+          <w:szCs w:val="20"/>
+          <w:lang w:val="en-US"/>
+        </w:rPr>
+        <w:t>maxIdle</w:t>
+      </w:r>
+      <w:proofErr w:type="spellEnd"/>
+      <w:r>
+        <w:rPr>
+          <w:rFonts w:ascii="Courier New" w:eastAsia="Cambria" w:hAnsi="Courier New" w:cs="Courier New"/>
+          <w:color w:val="000000"/>
+          <w:sz w:val="20"/>
+          <w:szCs w:val="20"/>
+          <w:lang w:val="en-US"/>
+        </w:rPr>
+        <w:t>="</w:t>
+      </w:r>
+      <w:r>
+        <w:rPr>
+          <w:rFonts w:ascii="Courier New" w:eastAsia="Cambria" w:hAnsi="Courier New" w:cs="Courier New"/>
+          <w:color w:val="000000"/>
+          <w:sz w:val="20"/>
+          <w:szCs w:val="20"/>
+          <w:lang w:val="en-US"/>
+        </w:rPr>
+        <w:t>5</w:t>
+      </w:r>
+      <w:r>
+        <w:rPr>
+          <w:rFonts w:ascii="Courier New" w:eastAsia="Cambria" w:hAnsi="Courier New" w:cs="Courier New"/>
+          <w:color w:val="000000"/>
+          <w:sz w:val="20"/>
+          <w:szCs w:val="20"/>
+          <w:lang w:val="en-US"/>
+        </w:rPr>
+        <w:t xml:space="preserve">" </w:t>
+      </w:r>
+      <w:proofErr w:type="spellStart"/>
+      <w:r>
+        <w:rPr>
+          <w:rFonts w:ascii="Courier New" w:eastAsia="Cambria" w:hAnsi="Courier New" w:cs="Courier New"/>
+          <w:color w:val="000000"/>
+          <w:sz w:val="20"/>
+          <w:szCs w:val="20"/>
+          <w:lang w:val="en-US"/>
+        </w:rPr>
+        <w:t>maxWait</w:t>
+      </w:r>
+      <w:proofErr w:type="spellEnd"/>
+      <w:r>
+        <w:rPr>
+          <w:rFonts w:ascii="Courier New" w:eastAsia="Cambria" w:hAnsi="Courier New" w:cs="Courier New"/>
+          <w:color w:val="000000"/>
+          <w:sz w:val="20"/>
+          <w:szCs w:val="20"/>
+          <w:lang w:val="en-US"/>
+        </w:rPr>
+        <w:t>="10000" username="</w:t>
+      </w:r>
+      <w:r>
+        <w:rPr>
+          <w:rFonts w:ascii="Courier New" w:eastAsia="Cambria" w:hAnsi="Courier New" w:cs="Courier New"/>
+          <w:color w:val="000000"/>
+          <w:sz w:val="20"/>
+          <w:szCs w:val="20"/>
+          <w:lang w:val="en-US"/>
+        </w:rPr>
+        <w:t>&lt;</w:t>
+      </w:r>
+      <w:proofErr w:type="spellStart"/>
+      <w:r>
+        <w:rPr>
+          <w:rFonts w:ascii="Courier New" w:eastAsia="Cambria" w:hAnsi="Courier New" w:cs="Courier New"/>
+          <w:color w:val="000000"/>
+          <w:sz w:val="20"/>
+          <w:szCs w:val="20"/>
+          <w:lang w:val="en-US"/>
+        </w:rPr>
+        <w:t>bruger</w:t>
+      </w:r>
+      <w:proofErr w:type="spellEnd"/>
+      <w:r>
+        <w:rPr>
+          <w:rFonts w:ascii="Courier New" w:eastAsia="Cambria" w:hAnsi="Courier New" w:cs="Courier New"/>
+          <w:color w:val="000000"/>
+          <w:sz w:val="20"/>
+          <w:szCs w:val="20"/>
+          <w:lang w:val="en-US"/>
+        </w:rPr>
+        <w:t>&gt;</w:t>
+      </w:r>
+      <w:r>
+        <w:rPr>
+          <w:rFonts w:ascii="Courier New" w:eastAsia="Cambria" w:hAnsi="Courier New" w:cs="Courier New"/>
+          <w:color w:val="000000"/>
+          <w:sz w:val="20"/>
+          <w:szCs w:val="20"/>
+          <w:lang w:val="en-US"/>
+        </w:rPr>
+        <w:t>" password="</w:t>
+      </w:r>
+      <w:r>
+        <w:rPr>
+          <w:rFonts w:ascii="Courier New" w:eastAsia="Cambria" w:hAnsi="Courier New" w:cs="Courier New"/>
+          <w:color w:val="000000"/>
+          <w:sz w:val="20"/>
+          <w:szCs w:val="20"/>
+          <w:lang w:val="en-US"/>
+        </w:rPr>
+        <w:t>&lt;password&gt;</w:t>
+      </w:r>
+      <w:r>
+        <w:rPr>
+          <w:rFonts w:ascii="Courier New" w:eastAsia="Cambria" w:hAnsi="Courier New" w:cs="Courier New"/>
+          <w:color w:val="000000"/>
+          <w:sz w:val="20"/>
+          <w:szCs w:val="20"/>
+          <w:lang w:val="en-US"/>
+        </w:rPr>
+        <w:t xml:space="preserve">" </w:t>
+      </w:r>
+      <w:proofErr w:type="spellStart"/>
+      <w:r>
+        <w:rPr>
+          <w:rFonts w:ascii="Courier New" w:eastAsia="Cambria" w:hAnsi="Courier New" w:cs="Courier New"/>
+          <w:color w:val="000000"/>
+          <w:sz w:val="20"/>
+          <w:szCs w:val="20"/>
+          <w:lang w:val="en-US"/>
+        </w:rPr>
+        <w:t>driverClassName</w:t>
+      </w:r>
+      <w:proofErr w:type="spellEnd"/>
+      <w:r>
+        <w:rPr>
+          <w:rFonts w:ascii="Courier New" w:eastAsia="Cambria" w:hAnsi="Courier New" w:cs="Courier New"/>
+          <w:color w:val="000000"/>
+          <w:sz w:val="20"/>
+          <w:szCs w:val="20"/>
+          <w:lang w:val="en-US"/>
+        </w:rPr>
+        <w:t>="</w:t>
+      </w:r>
+      <w:proofErr w:type="spellStart"/>
+      <w:r>
+        <w:rPr>
+          <w:rFonts w:ascii="Courier New" w:eastAsia="Cambria" w:hAnsi="Courier New" w:cs="Courier New"/>
+          <w:color w:val="000000"/>
+          <w:sz w:val="20"/>
+          <w:szCs w:val="20"/>
+          <w:lang w:val="en-US"/>
+        </w:rPr>
+        <w:t>com.microsoft.sqlserver.jdbc.SQLServerDriver</w:t>
+      </w:r>
+      <w:proofErr w:type="spellEnd"/>
+      <w:r>
+        <w:rPr>
+          <w:rFonts w:ascii="Courier New" w:eastAsia="Cambria" w:hAnsi="Courier New" w:cs="Courier New"/>
+          <w:color w:val="000000"/>
+          <w:sz w:val="20"/>
+          <w:szCs w:val="20"/>
+          <w:lang w:val="en-US"/>
+        </w:rPr>
+        <w:t xml:space="preserve">" </w:t>
+      </w:r>
+      <w:proofErr w:type="spellStart"/>
+      <w:r>
+        <w:rPr>
+          <w:rFonts w:ascii="Courier New" w:eastAsia="Cambria" w:hAnsi="Courier New" w:cs="Courier New"/>
+          <w:color w:val="000000"/>
+          <w:sz w:val="20"/>
+          <w:szCs w:val="20"/>
+          <w:lang w:val="en-US"/>
+        </w:rPr>
+        <w:t>url</w:t>
+      </w:r>
+      <w:proofErr w:type="spellEnd"/>
+      <w:r>
+        <w:rPr>
+          <w:rFonts w:ascii="Courier New" w:eastAsia="Cambria" w:hAnsi="Courier New" w:cs="Courier New"/>
+          <w:color w:val="000000"/>
+          <w:sz w:val="20"/>
+          <w:szCs w:val="20"/>
+          <w:lang w:val="en-US"/>
+        </w:rPr>
+        <w:t>="</w:t>
+      </w:r>
+      <w:r>
+        <w:rPr>
+          <w:rFonts w:ascii="Courier New" w:eastAsia="Cambria" w:hAnsi="Courier New" w:cs="Courier New"/>
+          <w:color w:val="000000"/>
+          <w:sz w:val="20"/>
+          <w:szCs w:val="20"/>
+          <w:lang w:val="en-US"/>
+        </w:rPr>
+        <w:t xml:space="preserve"> </w:t>
+      </w:r>
+      <w:proofErr w:type="spellStart"/>
+      <w:r>
+        <w:rPr>
+          <w:rFonts w:ascii="Courier New" w:eastAsia="Cambria" w:hAnsi="Courier New" w:cs="Courier New"/>
+          <w:color w:val="000000"/>
+          <w:sz w:val="20"/>
+          <w:szCs w:val="20"/>
+          <w:lang w:val="en-US"/>
+        </w:rPr>
+        <w:t>jdbc</w:t>
+      </w:r>
+      <w:proofErr w:type="gramStart"/>
+      <w:r>
+        <w:rPr>
+          <w:rFonts w:ascii="Courier New" w:eastAsia="Cambria" w:hAnsi="Courier New" w:cs="Courier New"/>
+          <w:color w:val="000000"/>
+          <w:sz w:val="20"/>
+          <w:szCs w:val="20"/>
+          <w:lang w:val="en-US"/>
+        </w:rPr>
+        <w:t>:sqlserver</w:t>
+      </w:r>
+      <w:proofErr w:type="spellEnd"/>
+      <w:proofErr w:type="gramEnd"/>
+      <w:r>
+        <w:rPr>
+          <w:rFonts w:ascii="Courier New" w:eastAsia="Cambria" w:hAnsi="Courier New" w:cs="Courier New"/>
+          <w:color w:val="000000"/>
+          <w:sz w:val="20"/>
+          <w:szCs w:val="20"/>
+          <w:lang w:val="en-US"/>
+        </w:rPr>
+        <w:t>://localhost:1433;</w:t>
+      </w:r>
+      <w:r>
+        <w:rPr>
+          <w:rFonts w:ascii="Courier New" w:eastAsia="Cambria" w:hAnsi="Courier New" w:cs="Courier New"/>
+          <w:color w:val="000000"/>
+          <w:sz w:val="20"/>
+          <w:szCs w:val="20"/>
+          <w:lang w:val="en-US"/>
+        </w:rPr>
+        <w:t>databaseName=HAIBA</w:t>
+      </w:r>
+      <w:r>
+        <w:rPr>
+          <w:rFonts w:ascii="Courier New" w:eastAsia="Cambria" w:hAnsi="Courier New" w:cs="Courier New"/>
+          <w:color w:val="000000"/>
+          <w:sz w:val="20"/>
+          <w:szCs w:val="20"/>
+          <w:lang w:val="en-US"/>
+        </w:rPr>
+        <w:t>"/&gt;</w:t>
+      </w:r>
+    </w:p>
+    <w:p>
+      <w:pPr>
+        <w:jc w:val="left"/>
+      </w:pPr>
+    </w:p>
+    <w:p>
+      <w:pPr>
+        <w:jc w:val="left"/>
+      </w:pPr>
+      <w:proofErr w:type="spellStart"/>
+      <w:r>
+        <w:t>MySQL</w:t>
+      </w:r>
+      <w:proofErr w:type="spellEnd"/>
+      <w:r>
+        <w:t>:</w:t>
+      </w:r>
     </w:p>
     <w:p>
       <w:pPr>
@@ -2701,6 +3272,428 @@
           <w:szCs w:val="20"/>
           <w:lang w:val="en-US"/>
         </w:rPr>
+        <w:t>LPR</w:t>
+      </w:r>
+      <w:r>
+        <w:rPr>
+          <w:rFonts w:ascii="Courier New" w:eastAsia="Cambria" w:hAnsi="Courier New" w:cs="Courier New"/>
+          <w:color w:val="000000"/>
+          <w:sz w:val="20"/>
+          <w:szCs w:val="20"/>
+          <w:lang w:val="en-US"/>
+        </w:rPr>
+        <w:t xml:space="preserve">DB" </w:t>
+      </w:r>
+      <w:proofErr w:type="spellStart"/>
+      <w:r>
+        <w:rPr>
+          <w:rFonts w:ascii="Courier New" w:eastAsia="Cambria" w:hAnsi="Courier New" w:cs="Courier New"/>
+          <w:color w:val="000000"/>
+          <w:sz w:val="20"/>
+          <w:szCs w:val="20"/>
+          <w:lang w:val="en-US"/>
+        </w:rPr>
+        <w:t>auth</w:t>
+      </w:r>
+      <w:proofErr w:type="spellEnd"/>
+      <w:r>
+        <w:rPr>
+          <w:rFonts w:ascii="Courier New" w:eastAsia="Cambria" w:hAnsi="Courier New" w:cs="Courier New"/>
+          <w:color w:val="000000"/>
+          <w:sz w:val="20"/>
+          <w:szCs w:val="20"/>
+          <w:lang w:val="en-US"/>
+        </w:rPr>
+        <w:t>="Container" type="</w:t>
+      </w:r>
+      <w:proofErr w:type="spellStart"/>
+      <w:r>
+        <w:rPr>
+          <w:rFonts w:ascii="Courier New" w:eastAsia="Cambria" w:hAnsi="Courier New" w:cs="Courier New"/>
+          <w:color w:val="000000"/>
+          <w:sz w:val="20"/>
+          <w:szCs w:val="20"/>
+          <w:lang w:val="en-US"/>
+        </w:rPr>
+        <w:t>javax.sql.DataSource</w:t>
+      </w:r>
+      <w:proofErr w:type="spellEnd"/>
+      <w:r>
+        <w:rPr>
+          <w:rFonts w:ascii="Courier New" w:eastAsia="Cambria" w:hAnsi="Courier New" w:cs="Courier New"/>
+          <w:color w:val="000000"/>
+          <w:sz w:val="20"/>
+          <w:szCs w:val="20"/>
+          <w:lang w:val="en-US"/>
+        </w:rPr>
+        <w:t xml:space="preserve">" </w:t>
+      </w:r>
+      <w:proofErr w:type="spellStart"/>
+      <w:r>
+        <w:rPr>
+          <w:rFonts w:ascii="Courier New" w:eastAsia="Cambria" w:hAnsi="Courier New" w:cs="Courier New"/>
+          <w:color w:val="000000"/>
+          <w:sz w:val="20"/>
+          <w:szCs w:val="20"/>
+          <w:lang w:val="en-US"/>
+        </w:rPr>
+        <w:t>maxActive</w:t>
+      </w:r>
+      <w:proofErr w:type="spellEnd"/>
+      <w:r>
+        <w:rPr>
+          <w:rFonts w:ascii="Courier New" w:eastAsia="Cambria" w:hAnsi="Courier New" w:cs="Courier New"/>
+          <w:color w:val="000000"/>
+          <w:sz w:val="20"/>
+          <w:szCs w:val="20"/>
+          <w:lang w:val="en-US"/>
+        </w:rPr>
+        <w:t>="</w:t>
+      </w:r>
+      <w:r>
+        <w:rPr>
+          <w:rFonts w:ascii="Courier New" w:eastAsia="Cambria" w:hAnsi="Courier New" w:cs="Courier New"/>
+          <w:color w:val="000000"/>
+          <w:sz w:val="20"/>
+          <w:szCs w:val="20"/>
+          <w:lang w:val="en-US"/>
+        </w:rPr>
+        <w:t>5</w:t>
+      </w:r>
+      <w:r>
+        <w:rPr>
+          <w:rFonts w:ascii="Courier New" w:eastAsia="Cambria" w:hAnsi="Courier New" w:cs="Courier New"/>
+          <w:color w:val="000000"/>
+          <w:sz w:val="20"/>
+          <w:szCs w:val="20"/>
+          <w:lang w:val="en-US"/>
+        </w:rPr>
+        <w:t xml:space="preserve">" </w:t>
+      </w:r>
+      <w:proofErr w:type="spellStart"/>
+      <w:r>
+        <w:rPr>
+          <w:rFonts w:ascii="Courier New" w:eastAsia="Cambria" w:hAnsi="Courier New" w:cs="Courier New"/>
+          <w:color w:val="000000"/>
+          <w:sz w:val="20"/>
+          <w:szCs w:val="20"/>
+          <w:lang w:val="en-US"/>
+        </w:rPr>
+        <w:t>maxIdle</w:t>
+      </w:r>
+      <w:proofErr w:type="spellEnd"/>
+      <w:r>
+        <w:rPr>
+          <w:rFonts w:ascii="Courier New" w:eastAsia="Cambria" w:hAnsi="Courier New" w:cs="Courier New"/>
+          <w:color w:val="000000"/>
+          <w:sz w:val="20"/>
+          <w:szCs w:val="20"/>
+          <w:lang w:val="en-US"/>
+        </w:rPr>
+        <w:t>="</w:t>
+      </w:r>
+      <w:r>
+        <w:rPr>
+          <w:rFonts w:ascii="Courier New" w:eastAsia="Cambria" w:hAnsi="Courier New" w:cs="Courier New"/>
+          <w:color w:val="000000"/>
+          <w:sz w:val="20"/>
+          <w:szCs w:val="20"/>
+          <w:lang w:val="en-US"/>
+        </w:rPr>
+        <w:t>5</w:t>
+      </w:r>
+      <w:r>
+        <w:rPr>
+          <w:rFonts w:ascii="Courier New" w:eastAsia="Cambria" w:hAnsi="Courier New" w:cs="Courier New"/>
+          <w:color w:val="000000"/>
+          <w:sz w:val="20"/>
+          <w:szCs w:val="20"/>
+          <w:lang w:val="en-US"/>
+        </w:rPr>
+        <w:t xml:space="preserve">" </w:t>
+      </w:r>
+      <w:proofErr w:type="spellStart"/>
+      <w:r>
+        <w:rPr>
+          <w:rFonts w:ascii="Courier New" w:eastAsia="Cambria" w:hAnsi="Courier New" w:cs="Courier New"/>
+          <w:color w:val="000000"/>
+          <w:sz w:val="20"/>
+          <w:szCs w:val="20"/>
+          <w:lang w:val="en-US"/>
+        </w:rPr>
+        <w:t>maxWait</w:t>
+      </w:r>
+      <w:proofErr w:type="spellEnd"/>
+      <w:r>
+        <w:rPr>
+          <w:rFonts w:ascii="Courier New" w:eastAsia="Cambria" w:hAnsi="Courier New" w:cs="Courier New"/>
+          <w:color w:val="000000"/>
+          <w:sz w:val="20"/>
+          <w:szCs w:val="20"/>
+          <w:lang w:val="en-US"/>
+        </w:rPr>
+        <w:t>="10000" username="</w:t>
+      </w:r>
+      <w:r>
+        <w:rPr>
+          <w:rFonts w:ascii="Courier New" w:eastAsia="Cambria" w:hAnsi="Courier New" w:cs="Courier New"/>
+          <w:color w:val="000000"/>
+          <w:sz w:val="20"/>
+          <w:szCs w:val="20"/>
+          <w:lang w:val="en-US"/>
+        </w:rPr>
+        <w:t>&lt;</w:t>
+      </w:r>
+      <w:proofErr w:type="spellStart"/>
+      <w:r>
+        <w:rPr>
+          <w:rFonts w:ascii="Courier New" w:eastAsia="Cambria" w:hAnsi="Courier New" w:cs="Courier New"/>
+          <w:color w:val="000000"/>
+          <w:sz w:val="20"/>
+          <w:szCs w:val="20"/>
+          <w:lang w:val="en-US"/>
+        </w:rPr>
+        <w:t>bruger</w:t>
+      </w:r>
+      <w:proofErr w:type="spellEnd"/>
+      <w:r>
+        <w:rPr>
+          <w:rFonts w:ascii="Courier New" w:eastAsia="Cambria" w:hAnsi="Courier New" w:cs="Courier New"/>
+          <w:color w:val="000000"/>
+          <w:sz w:val="20"/>
+          <w:szCs w:val="20"/>
+          <w:lang w:val="en-US"/>
+        </w:rPr>
+        <w:t>&gt;</w:t>
+      </w:r>
+      <w:r>
+        <w:rPr>
+          <w:rFonts w:ascii="Courier New" w:eastAsia="Cambria" w:hAnsi="Courier New" w:cs="Courier New"/>
+          <w:color w:val="000000"/>
+          <w:sz w:val="20"/>
+          <w:szCs w:val="20"/>
+          <w:lang w:val="en-US"/>
+        </w:rPr>
+        <w:t>" password="</w:t>
+      </w:r>
+      <w:r>
+        <w:rPr>
+          <w:rFonts w:ascii="Courier New" w:eastAsia="Cambria" w:hAnsi="Courier New" w:cs="Courier New"/>
+          <w:color w:val="000000"/>
+          <w:sz w:val="20"/>
+          <w:szCs w:val="20"/>
+          <w:lang w:val="en-US"/>
+        </w:rPr>
+        <w:t>&lt;password&gt;</w:t>
+      </w:r>
+      <w:r>
+        <w:rPr>
+          <w:rFonts w:ascii="Courier New" w:eastAsia="Cambria" w:hAnsi="Courier New" w:cs="Courier New"/>
+          <w:color w:val="000000"/>
+          <w:sz w:val="20"/>
+          <w:szCs w:val="20"/>
+          <w:lang w:val="en-US"/>
+        </w:rPr>
+        <w:t xml:space="preserve">" </w:t>
+      </w:r>
+      <w:bookmarkStart w:id="13" w:name="_GoBack"/>
+      <w:bookmarkEnd w:id="13"/>
+      <w:proofErr w:type="spellStart"/>
+      <w:r>
+        <w:rPr>
+          <w:rFonts w:ascii="Courier New" w:eastAsia="Cambria" w:hAnsi="Courier New" w:cs="Courier New"/>
+          <w:color w:val="000000"/>
+          <w:sz w:val="20"/>
+          <w:szCs w:val="20"/>
+          <w:lang w:val="en-US"/>
+        </w:rPr>
+        <w:t>driverClassName</w:t>
+      </w:r>
+      <w:proofErr w:type="spellEnd"/>
+      <w:r>
+        <w:rPr>
+          <w:rFonts w:ascii="Courier New" w:eastAsia="Cambria" w:hAnsi="Courier New" w:cs="Courier New"/>
+          <w:color w:val="000000"/>
+          <w:sz w:val="20"/>
+          <w:szCs w:val="20"/>
+          <w:lang w:val="en-US"/>
+        </w:rPr>
+        <w:t>="</w:t>
+      </w:r>
+      <w:proofErr w:type="spellStart"/>
+      <w:r>
+        <w:rPr>
+          <w:rFonts w:ascii="Courier New" w:eastAsia="Cambria" w:hAnsi="Courier New" w:cs="Courier New"/>
+          <w:color w:val="000000"/>
+          <w:sz w:val="20"/>
+          <w:szCs w:val="20"/>
+          <w:lang w:val="en-US"/>
+        </w:rPr>
+        <w:t>com.mysql.jdbc.Driver</w:t>
+      </w:r>
+      <w:proofErr w:type="spellEnd"/>
+      <w:r>
+        <w:rPr>
+          <w:rFonts w:ascii="Courier New" w:eastAsia="Cambria" w:hAnsi="Courier New" w:cs="Courier New"/>
+          <w:color w:val="000000"/>
+          <w:sz w:val="20"/>
+          <w:szCs w:val="20"/>
+          <w:lang w:val="en-US"/>
+        </w:rPr>
+        <w:t xml:space="preserve">" </w:t>
+      </w:r>
+      <w:proofErr w:type="spellStart"/>
+      <w:r>
+        <w:rPr>
+          <w:rFonts w:ascii="Courier New" w:eastAsia="Cambria" w:hAnsi="Courier New" w:cs="Courier New"/>
+          <w:color w:val="000000"/>
+          <w:sz w:val="20"/>
+          <w:szCs w:val="20"/>
+          <w:lang w:val="en-US"/>
+        </w:rPr>
+        <w:t>url</w:t>
+      </w:r>
+      <w:proofErr w:type="spellEnd"/>
+      <w:r>
+        <w:rPr>
+          <w:rFonts w:ascii="Courier New" w:eastAsia="Cambria" w:hAnsi="Courier New" w:cs="Courier New"/>
+          <w:color w:val="000000"/>
+          <w:sz w:val="20"/>
+          <w:szCs w:val="20"/>
+          <w:lang w:val="en-US"/>
+        </w:rPr>
+        <w:t>="</w:t>
+      </w:r>
+      <w:proofErr w:type="spellStart"/>
+      <w:r>
+        <w:rPr>
+          <w:rFonts w:ascii="Courier New" w:eastAsia="Cambria" w:hAnsi="Courier New" w:cs="Courier New"/>
+          <w:color w:val="000000"/>
+          <w:sz w:val="20"/>
+          <w:szCs w:val="20"/>
+          <w:lang w:val="en-US"/>
+        </w:rPr>
+        <w:t>jdbc</w:t>
+      </w:r>
+      <w:proofErr w:type="gramStart"/>
+      <w:r>
+        <w:rPr>
+          <w:rFonts w:ascii="Courier New" w:eastAsia="Cambria" w:hAnsi="Courier New" w:cs="Courier New"/>
+          <w:color w:val="000000"/>
+          <w:sz w:val="20"/>
+          <w:szCs w:val="20"/>
+          <w:lang w:val="en-US"/>
+        </w:rPr>
+        <w:t>:mysql</w:t>
+      </w:r>
+      <w:proofErr w:type="spellEnd"/>
+      <w:proofErr w:type="gramEnd"/>
+      <w:r>
+        <w:rPr>
+          <w:rFonts w:ascii="Courier New" w:eastAsia="Cambria" w:hAnsi="Courier New" w:cs="Courier New"/>
+          <w:color w:val="000000"/>
+          <w:sz w:val="20"/>
+          <w:szCs w:val="20"/>
+          <w:lang w:val="en-US"/>
+        </w:rPr>
+        <w:t>://localhost:3306/</w:t>
+      </w:r>
+      <w:r>
+        <w:rPr>
+          <w:rFonts w:ascii="Courier New" w:eastAsia="Cambria" w:hAnsi="Courier New" w:cs="Courier New"/>
+          <w:color w:val="000000"/>
+          <w:sz w:val="20"/>
+          <w:szCs w:val="20"/>
+          <w:lang w:val="en-US"/>
+        </w:rPr>
+        <w:t>LPR</w:t>
+      </w:r>
+      <w:r>
+        <w:rPr>
+          <w:rFonts w:ascii="Courier New" w:eastAsia="Cambria" w:hAnsi="Courier New" w:cs="Courier New"/>
+          <w:color w:val="000000"/>
+          <w:sz w:val="20"/>
+          <w:szCs w:val="20"/>
+          <w:lang w:val="en-US"/>
+        </w:rPr>
+        <w:t>"/&gt;</w:t>
+      </w:r>
+    </w:p>
+    <w:p>
+      <w:pPr>
+        <w:jc w:val="left"/>
+      </w:pPr>
+    </w:p>
+    <w:p>
+      <w:pPr>
+        <w:tabs>
+          <w:tab w:val="left" w:pos="916"/>
+          <w:tab w:val="left" w:pos="1832"/>
+          <w:tab w:val="left" w:pos="2748"/>
+          <w:tab w:val="left" w:pos="3664"/>
+          <w:tab w:val="left" w:pos="4580"/>
+          <w:tab w:val="left" w:pos="5496"/>
+          <w:tab w:val="left" w:pos="6412"/>
+          <w:tab w:val="left" w:pos="7328"/>
+          <w:tab w:val="left" w:pos="8244"/>
+          <w:tab w:val="left" w:pos="9160"/>
+          <w:tab w:val="left" w:pos="10076"/>
+          <w:tab w:val="left" w:pos="10992"/>
+          <w:tab w:val="left" w:pos="11908"/>
+          <w:tab w:val="left" w:pos="12824"/>
+          <w:tab w:val="left" w:pos="13740"/>
+          <w:tab w:val="left" w:pos="14656"/>
+        </w:tabs>
+        <w:spacing w:line="240" w:lineRule="auto"/>
+        <w:jc w:val="left"/>
+        <w:rPr>
+          <w:rFonts w:ascii="Courier New" w:eastAsia="Cambria" w:hAnsi="Courier New" w:cs="Courier New"/>
+          <w:color w:val="000000"/>
+          <w:sz w:val="20"/>
+          <w:szCs w:val="20"/>
+          <w:lang w:val="en-US"/>
+        </w:rPr>
+      </w:pPr>
+      <w:r>
+        <w:rPr>
+          <w:rFonts w:ascii="Courier New" w:eastAsia="Cambria" w:hAnsi="Courier New" w:cs="Courier New"/>
+          <w:color w:val="000000"/>
+          <w:sz w:val="20"/>
+          <w:szCs w:val="20"/>
+          <w:lang w:val="en-US"/>
+        </w:rPr>
+        <w:t>&lt;Resource name="</w:t>
+      </w:r>
+      <w:proofErr w:type="spellStart"/>
+      <w:r>
+        <w:rPr>
+          <w:rFonts w:ascii="Courier New" w:eastAsia="Cambria" w:hAnsi="Courier New" w:cs="Courier New"/>
+          <w:color w:val="000000"/>
+          <w:sz w:val="20"/>
+          <w:szCs w:val="20"/>
+          <w:lang w:val="en-US"/>
+        </w:rPr>
+        <w:t>jdbc</w:t>
+      </w:r>
+      <w:proofErr w:type="spellEnd"/>
+      <w:r>
+        <w:rPr>
+          <w:rFonts w:ascii="Courier New" w:eastAsia="Cambria" w:hAnsi="Courier New" w:cs="Courier New"/>
+          <w:color w:val="000000"/>
+          <w:sz w:val="20"/>
+          <w:szCs w:val="20"/>
+          <w:lang w:val="en-US"/>
+        </w:rPr>
+        <w:t>/</w:t>
+      </w:r>
+      <w:r>
+        <w:rPr>
+          <w:rFonts w:ascii="Courier New" w:eastAsia="Cambria" w:hAnsi="Courier New" w:cs="Courier New"/>
+          <w:color w:val="000000"/>
+          <w:sz w:val="20"/>
+          <w:szCs w:val="20"/>
+          <w:lang w:val="en-US"/>
+        </w:rPr>
         <w:t>HAIBA</w:t>
       </w:r>
       <w:r>
@@ -3071,20 +4064,15 @@
       <w:pPr>
         <w:pStyle w:val="Overskrift2"/>
       </w:pPr>
-      <w:bookmarkStart w:id="13" w:name="_Toc218844095"/>
-      <w:r>
-        <w:t>Installatio</w:t>
-      </w:r>
-      <w:bookmarkStart w:id="14" w:name="_GoBack"/>
+      <w:bookmarkStart w:id="14" w:name="_Toc218844095"/>
+      <w:r>
+        <w:t xml:space="preserve">Installation af MS </w:t>
+      </w:r>
+      <w:proofErr w:type="spellStart"/>
+      <w:r>
+        <w:t>SQLServer</w:t>
+      </w:r>
       <w:bookmarkEnd w:id="14"/>
-      <w:r>
-        <w:t xml:space="preserve">n af MS </w:t>
-      </w:r>
-      <w:proofErr w:type="spellStart"/>
-      <w:r>
-        <w:t>SQLServer</w:t>
-      </w:r>
-      <w:bookmarkEnd w:id="13"/>
       <w:proofErr w:type="spellEnd"/>
     </w:p>
     <w:p>
@@ -3152,6 +4140,7 @@
       </w:pPr>
       <w:bookmarkStart w:id="17" w:name="_Toc218844098"/>
       <w:r>
+        <w:lastRenderedPageBreak/>
         <w:t>Installation af LPR Datehandler WAR fil</w:t>
       </w:r>
       <w:bookmarkEnd w:id="17"/>
@@ -3220,7 +4209,7 @@
         </w:rPr>
         <w:t>:</w:t>
       </w:r>
-      <w:hyperlink r:id="rId13" w:history="1">
+      <w:hyperlink r:id="rId15" w:history="1">
         <w:r>
           <w:rPr>
             <w:rStyle w:val="Llink"/>
@@ -3731,9 +4720,9 @@
     </w:p>
     <w:p/>
     <w:sectPr>
-      <w:footerReference w:type="default" r:id="rId14"/>
-      <w:headerReference w:type="first" r:id="rId15"/>
-      <w:footerReference w:type="first" r:id="rId16"/>
+      <w:footerReference w:type="default" r:id="rId16"/>
+      <w:headerReference w:type="first" r:id="rId17"/>
+      <w:footerReference w:type="first" r:id="rId18"/>
       <w:pgSz w:w="11900" w:h="16840"/>
       <w:pgMar w:top="1440" w:right="1800" w:bottom="1440" w:left="1800" w:header="720" w:footer="720" w:gutter="0"/>
       <w:cols w:space="720"/>
@@ -3843,7 +4832,7 @@
         <w:rStyle w:val="Sidetal1"/>
         <w:noProof/>
       </w:rPr>
-      <w:t>7</w:t>
+      <w:t>8</w:t>
     </w:r>
     <w:r>
       <w:rPr>
@@ -3894,7 +4883,7 @@
         <w:rPr>
           <w:noProof/>
         </w:rPr>
-        <w:t>7</w:t>
+        <w:t>1</w:t>
       </w:r>
     </w:fldSimple>
   </w:p>
@@ -13704,7 +14693,7 @@
 </file>
 
 <file path=customXml/itemProps1.xml><?xml version="1.0" encoding="utf-8"?>
-<ds:datastoreItem xmlns:ds="http://schemas.openxmlformats.org/officeDocument/2006/customXml" ds:itemID="{58B6538A-6C4B-8A44-BFD1-C26346045297}">
+<ds:datastoreItem xmlns:ds="http://schemas.openxmlformats.org/officeDocument/2006/customXml" ds:itemID="{95489258-318B-2A49-8E7C-A070CC757311}">
   <ds:schemaRefs>
     <ds:schemaRef ds:uri="http://schemas.openxmlformats.org/officeDocument/2006/bibliography"/>
   </ds:schemaRefs>

</xml_diff>